<commit_message>
Final - Falta comentarios.
No hay Jar, se debe compilar.
</commit_message>
<xml_diff>
--- a/Diseño y lineamiento/Diseño y Lineamientos.docx
+++ b/Diseño y lineamiento/Diseño y Lineamientos.docx
@@ -50,23 +50,7 @@
           <w:sz w:val="28"/>
           <w:szCs w:val="28"/>
         </w:rPr>
-        <w:t>Dimensión del mapa: 10 x 6 cuadros</w:t>
-      </w:r>
-      <w:r>
-        <w:rPr>
-          <w:rFonts w:ascii="Arial" w:hAnsi="Arial"/>
-          <w:sz w:val="28"/>
-          <w:szCs w:val="28"/>
-        </w:rPr>
-        <w:t xml:space="preserve"> (Posible modificación)</w:t>
-      </w:r>
-      <w:r>
-        <w:rPr>
-          <w:rFonts w:ascii="Arial" w:hAnsi="Arial"/>
-          <w:sz w:val="28"/>
-          <w:szCs w:val="28"/>
-        </w:rPr>
-        <w:t>.</w:t>
+        <w:t>Dimensión del mapa: 10 x 6 cuadros.</w:t>
       </w:r>
     </w:p>
     <w:p>
@@ -109,6 +93,38 @@
         </w:rPr>
         <w:t>Humano</w:t>
       </w:r>
+      <w:r>
+        <w:rPr>
+          <w:rFonts w:ascii="Arial" w:hAnsi="Arial"/>
+          <w:sz w:val="28"/>
+          <w:szCs w:val="28"/>
+        </w:rPr>
+        <w:t xml:space="preserve">: </w:t>
+      </w:r>
+      <w:r>
+        <w:rPr>
+          <w:rFonts w:ascii="Arial" w:hAnsi="Arial"/>
+          <w:sz w:val="28"/>
+          <w:szCs w:val="28"/>
+        </w:rPr>
+        <w:t xml:space="preserve">vida 15, daño 2, rango 3, </w:t>
+      </w:r>
+      <w:r>
+        <w:rPr>
+          <w:rFonts w:ascii="Arial" w:hAnsi="Arial"/>
+          <w:sz w:val="28"/>
+          <w:szCs w:val="28"/>
+        </w:rPr>
+        <w:t>costo</w:t>
+      </w:r>
+      <w:r>
+        <w:rPr>
+          <w:rFonts w:ascii="Arial" w:hAnsi="Arial"/>
+          <w:sz w:val="28"/>
+          <w:szCs w:val="28"/>
+        </w:rPr>
+        <w:t xml:space="preserve"> 12.</w:t>
+      </w:r>
     </w:p>
     <w:p>
       <w:pPr>
@@ -129,15 +145,47 @@
           <w:sz w:val="28"/>
           <w:szCs w:val="28"/>
         </w:rPr>
-        <w:t xml:space="preserve">Elfo </w:t>
-      </w:r>
-      <w:r>
-        <w:rPr>
-          <w:rFonts w:ascii="Arial" w:hAnsi="Arial"/>
-          <w:sz w:val="28"/>
-          <w:szCs w:val="28"/>
-        </w:rPr>
-        <w:t>(rango)</w:t>
+        <w:t>Elfo: vida</w:t>
+      </w:r>
+      <w:r>
+        <w:rPr>
+          <w:rFonts w:ascii="Arial" w:hAnsi="Arial"/>
+          <w:sz w:val="28"/>
+          <w:szCs w:val="28"/>
+        </w:rPr>
+        <w:t xml:space="preserve"> 15, daño 2, rango 0</w:t>
+      </w:r>
+      <w:r>
+        <w:rPr>
+          <w:rFonts w:ascii="Arial" w:hAnsi="Arial"/>
+          <w:sz w:val="28"/>
+          <w:szCs w:val="28"/>
+        </w:rPr>
+        <w:t xml:space="preserve">, </w:t>
+      </w:r>
+      <w:r>
+        <w:rPr>
+          <w:rFonts w:ascii="Arial" w:hAnsi="Arial"/>
+          <w:sz w:val="28"/>
+          <w:szCs w:val="28"/>
+        </w:rPr>
+        <w:t>costo</w:t>
+      </w:r>
+      <w:r>
+        <w:rPr>
+          <w:rFonts w:ascii="Arial" w:hAnsi="Arial"/>
+          <w:sz w:val="28"/>
+          <w:szCs w:val="28"/>
+        </w:rPr>
+        <w:t xml:space="preserve"> 15</w:t>
+      </w:r>
+      <w:r>
+        <w:rPr>
+          <w:rFonts w:ascii="Arial" w:hAnsi="Arial"/>
+          <w:sz w:val="28"/>
+          <w:szCs w:val="28"/>
+        </w:rPr>
+        <w:t>.</w:t>
       </w:r>
     </w:p>
     <w:p>
@@ -153,6 +201,7 @@
           <w:szCs w:val="28"/>
         </w:rPr>
       </w:pPr>
+      <w:proofErr w:type="spellStart"/>
       <w:r>
         <w:rPr>
           <w:rFonts w:ascii="Arial" w:hAnsi="Arial"/>
@@ -160,6 +209,63 @@
           <w:szCs w:val="28"/>
         </w:rPr>
         <w:t>Hobbit</w:t>
+      </w:r>
+      <w:proofErr w:type="spellEnd"/>
+      <w:r>
+        <w:rPr>
+          <w:rFonts w:ascii="Arial" w:hAnsi="Arial"/>
+          <w:sz w:val="28"/>
+          <w:szCs w:val="28"/>
+        </w:rPr>
+        <w:t xml:space="preserve">: </w:t>
+      </w:r>
+      <w:r>
+        <w:rPr>
+          <w:rFonts w:ascii="Arial" w:hAnsi="Arial"/>
+          <w:sz w:val="28"/>
+          <w:szCs w:val="28"/>
+        </w:rPr>
+        <w:t>vida</w:t>
+      </w:r>
+      <w:r>
+        <w:rPr>
+          <w:rFonts w:ascii="Arial" w:hAnsi="Arial"/>
+          <w:sz w:val="28"/>
+          <w:szCs w:val="28"/>
+        </w:rPr>
+        <w:t xml:space="preserve"> 10, daño 1, rango 0</w:t>
+      </w:r>
+      <w:r>
+        <w:rPr>
+          <w:rFonts w:ascii="Arial" w:hAnsi="Arial"/>
+          <w:sz w:val="28"/>
+          <w:szCs w:val="28"/>
+        </w:rPr>
+        <w:t xml:space="preserve">, </w:t>
+      </w:r>
+      <w:r>
+        <w:rPr>
+          <w:rFonts w:ascii="Arial" w:hAnsi="Arial"/>
+          <w:sz w:val="28"/>
+          <w:szCs w:val="28"/>
+        </w:rPr>
+        <w:t>costo</w:t>
+      </w:r>
+      <w:r>
+        <w:rPr>
+          <w:rFonts w:ascii="Arial" w:hAnsi="Arial"/>
+          <w:sz w:val="28"/>
+          <w:szCs w:val="28"/>
+        </w:rPr>
+        <w:t xml:space="preserve"> 10</w:t>
+      </w:r>
+      <w:r>
+        <w:rPr>
+          <w:rFonts w:ascii="Arial" w:hAnsi="Arial"/>
+          <w:sz w:val="28"/>
+          <w:szCs w:val="28"/>
+        </w:rPr>
+        <w:t>.</w:t>
       </w:r>
     </w:p>
     <w:p>
@@ -183,6 +289,62 @@
         </w:rPr>
         <w:t>Enano</w:t>
       </w:r>
+      <w:r>
+        <w:rPr>
+          <w:rFonts w:ascii="Arial" w:hAnsi="Arial"/>
+          <w:sz w:val="28"/>
+          <w:szCs w:val="28"/>
+        </w:rPr>
+        <w:t xml:space="preserve">: </w:t>
+      </w:r>
+      <w:r>
+        <w:rPr>
+          <w:rFonts w:ascii="Arial" w:hAnsi="Arial"/>
+          <w:sz w:val="28"/>
+          <w:szCs w:val="28"/>
+        </w:rPr>
+        <w:t>vida</w:t>
+      </w:r>
+      <w:r>
+        <w:rPr>
+          <w:rFonts w:ascii="Arial" w:hAnsi="Arial"/>
+          <w:sz w:val="28"/>
+          <w:szCs w:val="28"/>
+        </w:rPr>
+        <w:t xml:space="preserve"> 30, daño 4, rango 0</w:t>
+      </w:r>
+      <w:r>
+        <w:rPr>
+          <w:rFonts w:ascii="Arial" w:hAnsi="Arial"/>
+          <w:sz w:val="28"/>
+          <w:szCs w:val="28"/>
+        </w:rPr>
+        <w:t xml:space="preserve">, </w:t>
+      </w:r>
+      <w:r>
+        <w:rPr>
+          <w:rFonts w:ascii="Arial" w:hAnsi="Arial"/>
+          <w:sz w:val="28"/>
+          <w:szCs w:val="28"/>
+        </w:rPr>
+        <w:t>costo</w:t>
+      </w:r>
+      <w:r>
+        <w:rPr>
+          <w:rFonts w:ascii="Arial" w:hAnsi="Arial"/>
+          <w:sz w:val="28"/>
+          <w:szCs w:val="28"/>
+        </w:rPr>
+        <w:t xml:space="preserve"> 16</w:t>
+      </w:r>
+      <w:r>
+        <w:rPr>
+          <w:rFonts w:ascii="Arial" w:hAnsi="Arial"/>
+          <w:sz w:val="28"/>
+          <w:szCs w:val="28"/>
+        </w:rPr>
+        <w:t>.</w:t>
+      </w:r>
     </w:p>
     <w:p>
       <w:pPr>
@@ -211,7 +373,71 @@
           <w:sz w:val="28"/>
           <w:szCs w:val="28"/>
         </w:rPr>
-        <w:t>(rango)</w:t>
+        <w:t xml:space="preserve">: </w:t>
+      </w:r>
+      <w:r>
+        <w:rPr>
+          <w:rFonts w:ascii="Arial" w:hAnsi="Arial"/>
+          <w:sz w:val="28"/>
+          <w:szCs w:val="28"/>
+        </w:rPr>
+        <w:t>vida</w:t>
+      </w:r>
+      <w:r>
+        <w:rPr>
+          <w:rFonts w:ascii="Arial" w:hAnsi="Arial"/>
+          <w:sz w:val="28"/>
+          <w:szCs w:val="28"/>
+        </w:rPr>
+        <w:t xml:space="preserve"> 18, daño 3, rango 3</w:t>
+      </w:r>
+      <w:r>
+        <w:rPr>
+          <w:rFonts w:ascii="Arial" w:hAnsi="Arial"/>
+          <w:sz w:val="28"/>
+          <w:szCs w:val="28"/>
+        </w:rPr>
+        <w:t xml:space="preserve">, </w:t>
+      </w:r>
+      <w:r>
+        <w:rPr>
+          <w:rFonts w:ascii="Arial" w:hAnsi="Arial"/>
+          <w:sz w:val="28"/>
+          <w:szCs w:val="28"/>
+        </w:rPr>
+        <w:t>costo</w:t>
+      </w:r>
+      <w:r>
+        <w:rPr>
+          <w:rFonts w:ascii="Arial" w:hAnsi="Arial"/>
+          <w:sz w:val="28"/>
+          <w:szCs w:val="28"/>
+        </w:rPr>
+        <w:t xml:space="preserve"> </w:t>
+      </w:r>
+      <w:r>
+        <w:rPr>
+          <w:rFonts w:ascii="Arial" w:hAnsi="Arial"/>
+          <w:sz w:val="28"/>
+          <w:szCs w:val="28"/>
+        </w:rPr>
+        <w:t>2</w:t>
+      </w:r>
+      <w:r>
+        <w:rPr>
+          <w:rFonts w:ascii="Arial" w:hAnsi="Arial"/>
+          <w:sz w:val="28"/>
+          <w:szCs w:val="28"/>
+        </w:rPr>
+        <w:t>0</w:t>
+      </w:r>
+      <w:r>
+        <w:rPr>
+          <w:rFonts w:ascii="Arial" w:hAnsi="Arial"/>
+          <w:sz w:val="28"/>
+          <w:szCs w:val="28"/>
+        </w:rPr>
+        <w:t>.</w:t>
       </w:r>
     </w:p>
     <w:p>
@@ -246,6 +472,7 @@
           <w:szCs w:val="28"/>
         </w:rPr>
       </w:pPr>
+      <w:proofErr w:type="spellStart"/>
       <w:r>
         <w:rPr>
           <w:rFonts w:ascii="Arial" w:hAnsi="Arial"/>
@@ -254,6 +481,74 @@
         </w:rPr>
         <w:t>OrcoUrukhai</w:t>
       </w:r>
+      <w:proofErr w:type="spellEnd"/>
+      <w:r>
+        <w:rPr>
+          <w:rFonts w:ascii="Arial" w:hAnsi="Arial"/>
+          <w:sz w:val="28"/>
+          <w:szCs w:val="28"/>
+        </w:rPr>
+        <w:t xml:space="preserve">: </w:t>
+      </w:r>
+      <w:r>
+        <w:rPr>
+          <w:rFonts w:ascii="Arial" w:hAnsi="Arial"/>
+          <w:sz w:val="28"/>
+          <w:szCs w:val="28"/>
+        </w:rPr>
+        <w:t>vida 15</w:t>
+      </w:r>
+      <w:r>
+        <w:rPr>
+          <w:rFonts w:ascii="Arial" w:hAnsi="Arial"/>
+          <w:sz w:val="28"/>
+          <w:szCs w:val="28"/>
+        </w:rPr>
+        <w:t xml:space="preserve">, </w:t>
+      </w:r>
+      <w:r>
+        <w:rPr>
+          <w:rFonts w:ascii="Arial" w:hAnsi="Arial"/>
+          <w:sz w:val="28"/>
+          <w:szCs w:val="28"/>
+        </w:rPr>
+        <w:t>daño 3, velocidad 9</w:t>
+      </w:r>
+      <w:r>
+        <w:rPr>
+          <w:rFonts w:ascii="Arial" w:hAnsi="Arial"/>
+          <w:sz w:val="28"/>
+          <w:szCs w:val="28"/>
+        </w:rPr>
+        <w:t>, rango 0, puntos 14, moned</w:t>
+      </w:r>
+      <w:r>
+        <w:rPr>
+          <w:rFonts w:ascii="Arial" w:hAnsi="Arial"/>
+          <w:sz w:val="28"/>
+          <w:szCs w:val="28"/>
+        </w:rPr>
+        <w:t>as 7</w:t>
+      </w:r>
+      <w:r>
+        <w:rPr>
+          <w:rFonts w:ascii="Arial" w:hAnsi="Arial"/>
+          <w:sz w:val="28"/>
+          <w:szCs w:val="28"/>
+        </w:rPr>
+        <w:t>.</w:t>
+      </w:r>
+    </w:p>
+    <w:p>
+      <w:pPr>
+        <w:pStyle w:val="Prrafodelista"/>
+        <w:rPr>
+          <w:rFonts w:ascii="Arial" w:hAnsi="Arial"/>
+          <w:sz w:val="28"/>
+          <w:szCs w:val="28"/>
+          <w:u w:val="single"/>
+        </w:rPr>
+      </w:pPr>
     </w:p>
     <w:p>
       <w:pPr>
@@ -268,21 +563,14 @@
           <w:szCs w:val="28"/>
         </w:rPr>
       </w:pPr>
-      <w:r>
-        <w:rPr>
-          <w:rFonts w:ascii="Arial" w:hAnsi="Arial"/>
-          <w:sz w:val="28"/>
-          <w:szCs w:val="28"/>
-        </w:rPr>
-        <w:t>Orco</w:t>
-      </w:r>
-      <w:r>
-        <w:rPr>
-          <w:rFonts w:ascii="Arial" w:hAnsi="Arial"/>
-          <w:sz w:val="28"/>
-          <w:szCs w:val="28"/>
-        </w:rPr>
-        <w:t>Co</w:t>
+      <w:proofErr w:type="spellStart"/>
+      <w:r>
+        <w:rPr>
+          <w:rFonts w:ascii="Arial" w:hAnsi="Arial"/>
+          <w:sz w:val="28"/>
+          <w:szCs w:val="28"/>
+        </w:rPr>
+        <w:t>OrcoCo</w:t>
       </w:r>
       <w:r>
         <w:rPr>
@@ -292,6 +580,91 @@
         </w:rPr>
         <w:t>mun</w:t>
       </w:r>
+      <w:proofErr w:type="spellEnd"/>
+      <w:r>
+        <w:rPr>
+          <w:rFonts w:ascii="Arial" w:hAnsi="Arial"/>
+          <w:sz w:val="28"/>
+          <w:szCs w:val="28"/>
+        </w:rPr>
+        <w:t xml:space="preserve">: </w:t>
+      </w:r>
+      <w:r>
+        <w:rPr>
+          <w:rFonts w:ascii="Arial" w:hAnsi="Arial"/>
+          <w:sz w:val="28"/>
+          <w:szCs w:val="28"/>
+        </w:rPr>
+        <w:t>vida 10</w:t>
+      </w:r>
+      <w:r>
+        <w:rPr>
+          <w:rFonts w:ascii="Arial" w:hAnsi="Arial"/>
+          <w:sz w:val="28"/>
+          <w:szCs w:val="28"/>
+        </w:rPr>
+        <w:t xml:space="preserve">, </w:t>
+      </w:r>
+      <w:r>
+        <w:rPr>
+          <w:rFonts w:ascii="Arial" w:hAnsi="Arial"/>
+          <w:sz w:val="28"/>
+          <w:szCs w:val="28"/>
+        </w:rPr>
+        <w:t>daño 2, velocidad 8</w:t>
+      </w:r>
+      <w:r>
+        <w:rPr>
+          <w:rFonts w:ascii="Arial" w:hAnsi="Arial"/>
+          <w:sz w:val="28"/>
+          <w:szCs w:val="28"/>
+        </w:rPr>
+        <w:t>, rango</w:t>
+      </w:r>
+      <w:r>
+        <w:rPr>
+          <w:rFonts w:ascii="Arial" w:hAnsi="Arial"/>
+          <w:sz w:val="28"/>
+          <w:szCs w:val="28"/>
+        </w:rPr>
+        <w:t xml:space="preserve"> 0, puntos 10</w:t>
+      </w:r>
+      <w:r>
+        <w:rPr>
+          <w:rFonts w:ascii="Arial" w:hAnsi="Arial"/>
+          <w:sz w:val="28"/>
+          <w:szCs w:val="28"/>
+        </w:rPr>
+        <w:t>, moned</w:t>
+      </w:r>
+      <w:r>
+        <w:rPr>
+          <w:rFonts w:ascii="Arial" w:hAnsi="Arial"/>
+          <w:sz w:val="28"/>
+          <w:szCs w:val="28"/>
+        </w:rPr>
+        <w:t>as 5.</w:t>
+      </w:r>
+    </w:p>
+    <w:p>
+      <w:pPr>
+        <w:pStyle w:val="Prrafodelista"/>
+        <w:rPr>
+          <w:rFonts w:ascii="Arial" w:hAnsi="Arial"/>
+          <w:sz w:val="28"/>
+          <w:szCs w:val="28"/>
+        </w:rPr>
+      </w:pPr>
+    </w:p>
+    <w:p>
+      <w:pPr>
+        <w:pStyle w:val="Prrafodelista"/>
+        <w:rPr>
+          <w:rFonts w:ascii="Arial" w:hAnsi="Arial"/>
+          <w:sz w:val="28"/>
+          <w:szCs w:val="28"/>
+        </w:rPr>
+      </w:pPr>
     </w:p>
     <w:p>
       <w:pPr>
@@ -306,6 +679,7 @@
           <w:szCs w:val="28"/>
         </w:rPr>
       </w:pPr>
+      <w:proofErr w:type="spellStart"/>
       <w:r>
         <w:rPr>
           <w:rFonts w:ascii="Arial" w:hAnsi="Arial"/>
@@ -314,6 +688,58 @@
         </w:rPr>
         <w:t>Huargo</w:t>
       </w:r>
+      <w:proofErr w:type="spellEnd"/>
+      <w:r>
+        <w:rPr>
+          <w:rFonts w:ascii="Arial" w:hAnsi="Arial"/>
+          <w:sz w:val="28"/>
+          <w:szCs w:val="28"/>
+        </w:rPr>
+        <w:t>:</w:t>
+      </w:r>
+      <w:r>
+        <w:rPr>
+          <w:rFonts w:ascii="Arial" w:hAnsi="Arial"/>
+          <w:sz w:val="28"/>
+          <w:szCs w:val="28"/>
+        </w:rPr>
+        <w:t xml:space="preserve"> </w:t>
+      </w:r>
+      <w:r>
+        <w:rPr>
+          <w:rFonts w:ascii="Arial" w:hAnsi="Arial"/>
+          <w:sz w:val="28"/>
+          <w:szCs w:val="28"/>
+        </w:rPr>
+        <w:t>vida 12, daño 3, velocidad 10, rango 0, puntos 14, moned</w:t>
+      </w:r>
+      <w:r>
+        <w:rPr>
+          <w:rFonts w:ascii="Arial" w:hAnsi="Arial"/>
+          <w:sz w:val="28"/>
+          <w:szCs w:val="28"/>
+        </w:rPr>
+        <w:t>as 7</w:t>
+      </w:r>
+      <w:r>
+        <w:rPr>
+          <w:rFonts w:ascii="Arial" w:hAnsi="Arial"/>
+          <w:sz w:val="28"/>
+          <w:szCs w:val="28"/>
+        </w:rPr>
+        <w:t>.</w:t>
+      </w:r>
+    </w:p>
+    <w:p>
+      <w:pPr>
+        <w:pStyle w:val="Prrafodelista"/>
+        <w:rPr>
+          <w:rFonts w:ascii="Arial" w:hAnsi="Arial"/>
+          <w:sz w:val="28"/>
+          <w:szCs w:val="28"/>
+          <w:u w:val="single"/>
+        </w:rPr>
+      </w:pPr>
     </w:p>
     <w:p>
       <w:pPr>
@@ -336,6 +762,99 @@
         </w:rPr>
         <w:t>Troll</w:t>
       </w:r>
+      <w:r>
+        <w:rPr>
+          <w:rFonts w:ascii="Arial" w:hAnsi="Arial"/>
+          <w:sz w:val="28"/>
+          <w:szCs w:val="28"/>
+        </w:rPr>
+        <w:t>:</w:t>
+      </w:r>
+      <w:r>
+        <w:rPr>
+          <w:rFonts w:ascii="Arial" w:hAnsi="Arial"/>
+          <w:sz w:val="28"/>
+          <w:szCs w:val="28"/>
+        </w:rPr>
+        <w:t xml:space="preserve"> </w:t>
+      </w:r>
+      <w:r>
+        <w:rPr>
+          <w:rFonts w:ascii="Arial" w:hAnsi="Arial"/>
+          <w:sz w:val="28"/>
+          <w:szCs w:val="28"/>
+        </w:rPr>
+        <w:t>vida 25</w:t>
+      </w:r>
+      <w:r>
+        <w:rPr>
+          <w:rFonts w:ascii="Arial" w:hAnsi="Arial"/>
+          <w:sz w:val="28"/>
+          <w:szCs w:val="28"/>
+        </w:rPr>
+        <w:t xml:space="preserve">, daño 3, velocidad </w:t>
+      </w:r>
+      <w:r>
+        <w:rPr>
+          <w:rFonts w:ascii="Arial" w:hAnsi="Arial"/>
+          <w:sz w:val="28"/>
+          <w:szCs w:val="28"/>
+        </w:rPr>
+        <w:t>7</w:t>
+      </w:r>
+      <w:r>
+        <w:rPr>
+          <w:rFonts w:ascii="Arial" w:hAnsi="Arial"/>
+          <w:sz w:val="28"/>
+          <w:szCs w:val="28"/>
+        </w:rPr>
+        <w:t xml:space="preserve">, rango 0, puntos </w:t>
+      </w:r>
+      <w:r>
+        <w:rPr>
+          <w:rFonts w:ascii="Arial" w:hAnsi="Arial"/>
+          <w:sz w:val="28"/>
+          <w:szCs w:val="28"/>
+        </w:rPr>
+        <w:t>2</w:t>
+      </w:r>
+      <w:r>
+        <w:rPr>
+          <w:rFonts w:ascii="Arial" w:hAnsi="Arial"/>
+          <w:sz w:val="28"/>
+          <w:szCs w:val="28"/>
+        </w:rPr>
+        <w:t>4, moned</w:t>
+      </w:r>
+      <w:r>
+        <w:rPr>
+          <w:rFonts w:ascii="Arial" w:hAnsi="Arial"/>
+          <w:sz w:val="28"/>
+          <w:szCs w:val="28"/>
+        </w:rPr>
+        <w:t>as 12.</w:t>
+      </w:r>
+    </w:p>
+    <w:p>
+      <w:pPr>
+        <w:pStyle w:val="Prrafodelista"/>
+        <w:rPr>
+          <w:rFonts w:ascii="Arial" w:hAnsi="Arial"/>
+          <w:sz w:val="28"/>
+          <w:szCs w:val="28"/>
+        </w:rPr>
+      </w:pPr>
+    </w:p>
+    <w:p>
+      <w:pPr>
+        <w:pStyle w:val="Prrafodelista"/>
+        <w:rPr>
+          <w:rFonts w:ascii="Arial" w:hAnsi="Arial"/>
+          <w:sz w:val="28"/>
+          <w:szCs w:val="28"/>
+          <w:u w:val="single"/>
+        </w:rPr>
+      </w:pPr>
     </w:p>
     <w:p>
       <w:pPr>
@@ -350,22 +869,99 @@
           <w:szCs w:val="28"/>
         </w:rPr>
       </w:pPr>
-      <w:r>
-        <w:rPr>
-          <w:rFonts w:ascii="Arial" w:hAnsi="Arial"/>
-          <w:sz w:val="28"/>
-          <w:szCs w:val="28"/>
-        </w:rPr>
-        <w:t>MagoNegro</w:t>
-      </w:r>
-      <w:r>
-        <w:rPr>
-          <w:rFonts w:ascii="Arial" w:hAnsi="Arial"/>
-          <w:sz w:val="28"/>
-          <w:szCs w:val="28"/>
-        </w:rPr>
-        <w:t>(rango)</w:t>
-      </w:r>
+      <w:proofErr w:type="spellStart"/>
+      <w:r>
+        <w:rPr>
+          <w:rFonts w:ascii="Arial" w:hAnsi="Arial"/>
+          <w:sz w:val="28"/>
+          <w:szCs w:val="28"/>
+        </w:rPr>
+        <w:t>Mago</w:t>
+      </w:r>
+      <w:r>
+        <w:rPr>
+          <w:rFonts w:ascii="Arial" w:hAnsi="Arial"/>
+          <w:sz w:val="28"/>
+          <w:szCs w:val="28"/>
+        </w:rPr>
+        <w:t>Oscuro</w:t>
+      </w:r>
+      <w:proofErr w:type="spellEnd"/>
+      <w:r>
+        <w:rPr>
+          <w:rFonts w:ascii="Arial" w:hAnsi="Arial"/>
+          <w:sz w:val="28"/>
+          <w:szCs w:val="28"/>
+        </w:rPr>
+        <w:t xml:space="preserve">: </w:t>
+      </w:r>
+      <w:r>
+        <w:rPr>
+          <w:rFonts w:ascii="Arial" w:hAnsi="Arial"/>
+          <w:sz w:val="28"/>
+          <w:szCs w:val="28"/>
+        </w:rPr>
+        <w:t xml:space="preserve">vida 12, </w:t>
+      </w:r>
+      <w:r>
+        <w:rPr>
+          <w:rFonts w:ascii="Arial" w:hAnsi="Arial"/>
+          <w:sz w:val="28"/>
+          <w:szCs w:val="28"/>
+        </w:rPr>
+        <w:t>daño 2, velocidad 8</w:t>
+      </w:r>
+      <w:r>
+        <w:rPr>
+          <w:rFonts w:ascii="Arial" w:hAnsi="Arial"/>
+          <w:sz w:val="28"/>
+          <w:szCs w:val="28"/>
+        </w:rPr>
+        <w:t>, rango</w:t>
+      </w:r>
+      <w:r>
+        <w:rPr>
+          <w:rFonts w:ascii="Arial" w:hAnsi="Arial"/>
+          <w:sz w:val="28"/>
+          <w:szCs w:val="28"/>
+        </w:rPr>
+        <w:t xml:space="preserve"> 3, puntos 20</w:t>
+      </w:r>
+      <w:r>
+        <w:rPr>
+          <w:rFonts w:ascii="Arial" w:hAnsi="Arial"/>
+          <w:sz w:val="28"/>
+          <w:szCs w:val="28"/>
+        </w:rPr>
+        <w:t>, moned</w:t>
+      </w:r>
+      <w:r>
+        <w:rPr>
+          <w:rFonts w:ascii="Arial" w:hAnsi="Arial"/>
+          <w:sz w:val="28"/>
+          <w:szCs w:val="28"/>
+        </w:rPr>
+        <w:t>as 10</w:t>
+      </w:r>
+      <w:r>
+        <w:rPr>
+          <w:rFonts w:ascii="Arial" w:hAnsi="Arial"/>
+          <w:sz w:val="28"/>
+          <w:szCs w:val="28"/>
+        </w:rPr>
+        <w:t>.</w:t>
+      </w:r>
+    </w:p>
+    <w:p>
+      <w:pPr>
+        <w:pStyle w:val="Prrafodelista"/>
+        <w:rPr>
+          <w:rFonts w:ascii="Arial" w:hAnsi="Arial"/>
+          <w:sz w:val="28"/>
+          <w:szCs w:val="28"/>
+          <w:u w:val="single"/>
+        </w:rPr>
+      </w:pPr>
     </w:p>
     <w:p>
       <w:pPr>
@@ -380,6 +976,7 @@
           <w:szCs w:val="28"/>
         </w:rPr>
       </w:pPr>
+      <w:proofErr w:type="spellStart"/>
       <w:r>
         <w:rPr>
           <w:rFonts w:ascii="Arial" w:hAnsi="Arial"/>
@@ -388,25 +985,98 @@
         </w:rPr>
         <w:t>Nazgul</w:t>
       </w:r>
-    </w:p>
-    <w:p>
-      <w:pPr>
-        <w:rPr>
-          <w:rFonts w:ascii="Arial" w:hAnsi="Arial"/>
-          <w:sz w:val="28"/>
-          <w:szCs w:val="28"/>
-        </w:rPr>
-      </w:pPr>
-    </w:p>
-    <w:p>
-      <w:pPr>
+      <w:proofErr w:type="spellEnd"/>
+      <w:r>
+        <w:rPr>
+          <w:rFonts w:ascii="Arial" w:hAnsi="Arial"/>
+          <w:sz w:val="28"/>
+          <w:szCs w:val="28"/>
+        </w:rPr>
+        <w:t>: vida 18</w:t>
+      </w:r>
+      <w:r>
+        <w:rPr>
+          <w:rFonts w:ascii="Arial" w:hAnsi="Arial"/>
+          <w:sz w:val="28"/>
+          <w:szCs w:val="28"/>
+        </w:rPr>
+        <w:t xml:space="preserve">, </w:t>
+      </w:r>
+      <w:r>
+        <w:rPr>
+          <w:rFonts w:ascii="Arial" w:hAnsi="Arial"/>
+          <w:sz w:val="28"/>
+          <w:szCs w:val="28"/>
+        </w:rPr>
+        <w:t>daño 4</w:t>
+      </w:r>
+      <w:r>
+        <w:rPr>
+          <w:rFonts w:ascii="Arial" w:hAnsi="Arial"/>
+          <w:sz w:val="28"/>
+          <w:szCs w:val="28"/>
+        </w:rPr>
+        <w:t xml:space="preserve">, velocidad 10, rango 0, puntos </w:t>
+      </w:r>
+      <w:r>
+        <w:rPr>
+          <w:rFonts w:ascii="Arial" w:hAnsi="Arial"/>
+          <w:sz w:val="28"/>
+          <w:szCs w:val="28"/>
+        </w:rPr>
+        <w:t>20</w:t>
+      </w:r>
+      <w:r>
+        <w:rPr>
+          <w:rFonts w:ascii="Arial" w:hAnsi="Arial"/>
+          <w:sz w:val="28"/>
+          <w:szCs w:val="28"/>
+        </w:rPr>
+        <w:t>, moned</w:t>
+      </w:r>
+      <w:r>
+        <w:rPr>
+          <w:rFonts w:ascii="Arial" w:hAnsi="Arial"/>
+          <w:sz w:val="28"/>
+          <w:szCs w:val="28"/>
+        </w:rPr>
+        <w:t>as 10</w:t>
+      </w:r>
+      <w:r>
+        <w:rPr>
+          <w:rFonts w:ascii="Arial" w:hAnsi="Arial"/>
+          <w:sz w:val="28"/>
+          <w:szCs w:val="28"/>
+        </w:rPr>
+        <w:t>.</w:t>
+      </w:r>
+    </w:p>
+    <w:p>
+      <w:pPr>
+        <w:rPr>
+          <w:rFonts w:ascii="Arial" w:hAnsi="Arial"/>
+          <w:sz w:val="28"/>
+          <w:szCs w:val="28"/>
+        </w:rPr>
+      </w:pPr>
+    </w:p>
+    <w:p>
+      <w:pPr>
+        <w:rPr>
+          <w:rFonts w:ascii="Arial" w:hAnsi="Arial"/>
+          <w:sz w:val="28"/>
+          <w:szCs w:val="28"/>
+        </w:rPr>
+      </w:pPr>
+      <w:r>
         <w:rPr>
           <w:rFonts w:ascii="Arial" w:hAnsi="Arial"/>
           <w:b/>
           <w:sz w:val="28"/>
           <w:szCs w:val="28"/>
         </w:rPr>
-      </w:pPr>
+        <w:t>Objetos temporales:</w:t>
+      </w:r>
       <w:r>
         <w:rPr>
           <w:rFonts w:ascii="Arial" w:hAnsi="Arial"/>
@@ -414,7 +1084,23 @@
           <w:sz w:val="28"/>
           <w:szCs w:val="28"/>
         </w:rPr>
-        <w:t>Objetos temporales:</w:t>
+        <w:t xml:space="preserve"> </w:t>
+      </w:r>
+      <w:r>
+        <w:rPr>
+          <w:rFonts w:ascii="Arial" w:hAnsi="Arial"/>
+          <w:sz w:val="28"/>
+          <w:szCs w:val="28"/>
+        </w:rPr>
+        <w:t>Aparición</w:t>
+      </w:r>
+      <w:r>
+        <w:rPr>
+          <w:rFonts w:ascii="Arial" w:hAnsi="Arial"/>
+          <w:sz w:val="28"/>
+          <w:szCs w:val="28"/>
+        </w:rPr>
+        <w:t xml:space="preserve"> aleatoria.</w:t>
       </w:r>
     </w:p>
     <w:p>
@@ -438,6 +1124,22 @@
         </w:rPr>
         <w:t>Piedra</w:t>
       </w:r>
+      <w:r>
+        <w:rPr>
+          <w:rFonts w:ascii="Arial" w:hAnsi="Arial"/>
+          <w:sz w:val="28"/>
+          <w:szCs w:val="28"/>
+        </w:rPr>
+        <w:t xml:space="preserve">: </w:t>
+      </w:r>
+      <w:r>
+        <w:rPr>
+          <w:rFonts w:ascii="Arial" w:hAnsi="Arial"/>
+          <w:sz w:val="24"/>
+          <w:szCs w:val="24"/>
+        </w:rPr>
+        <w:t>Obstruye el paso de los enemigos durante 30 segundos.</w:t>
+      </w:r>
     </w:p>
     <w:p>
       <w:pPr>
@@ -460,6 +1162,22 @@
         </w:rPr>
         <w:t>Agua</w:t>
       </w:r>
+      <w:r>
+        <w:rPr>
+          <w:rFonts w:ascii="Arial" w:hAnsi="Arial"/>
+          <w:sz w:val="28"/>
+          <w:szCs w:val="28"/>
+        </w:rPr>
+        <w:t xml:space="preserve">: </w:t>
+      </w:r>
+      <w:r>
+        <w:rPr>
+          <w:rFonts w:ascii="Arial" w:hAnsi="Arial"/>
+          <w:sz w:val="24"/>
+          <w:szCs w:val="24"/>
+        </w:rPr>
+        <w:t>Obstruye el paso de los enemigos durante 30 segundos.</w:t>
+      </w:r>
     </w:p>
     <w:p>
       <w:pPr>
@@ -482,6 +1200,22 @@
         </w:rPr>
         <w:t>Gandalf</w:t>
       </w:r>
+      <w:r>
+        <w:rPr>
+          <w:rFonts w:ascii="Arial" w:hAnsi="Arial"/>
+          <w:sz w:val="28"/>
+          <w:szCs w:val="28"/>
+        </w:rPr>
+        <w:t xml:space="preserve">: </w:t>
+      </w:r>
+      <w:r>
+        <w:rPr>
+          <w:rFonts w:ascii="Arial" w:hAnsi="Arial"/>
+          <w:sz w:val="24"/>
+          <w:szCs w:val="24"/>
+        </w:rPr>
+        <w:t>Obstruye el paso de los enemigos durante 30 segundos.</w:t>
+      </w:r>
     </w:p>
     <w:p>
       <w:pPr>
@@ -509,6 +1243,7 @@
           <w:sz w:val="28"/>
           <w:szCs w:val="28"/>
         </w:rPr>
+        <w:lastRenderedPageBreak/>
         <w:t>Objetos con vida</w:t>
       </w:r>
       <w:r>
@@ -519,6 +1254,31 @@
           <w:szCs w:val="28"/>
         </w:rPr>
         <w:t>:</w:t>
+      </w:r>
+      <w:r>
+        <w:rPr>
+          <w:rFonts w:ascii="Arial" w:hAnsi="Arial"/>
+          <w:b/>
+          <w:sz w:val="28"/>
+          <w:szCs w:val="28"/>
+        </w:rPr>
+        <w:t xml:space="preserve"> </w:t>
+      </w:r>
+      <w:r>
+        <w:rPr>
+          <w:rFonts w:ascii="Arial" w:hAnsi="Arial"/>
+          <w:sz w:val="28"/>
+          <w:szCs w:val="28"/>
+        </w:rPr>
+        <w:t>Aparición</w:t>
+      </w:r>
+      <w:r>
+        <w:rPr>
+          <w:rFonts w:ascii="Arial" w:hAnsi="Arial"/>
+          <w:sz w:val="28"/>
+          <w:szCs w:val="28"/>
+        </w:rPr>
+        <w:t xml:space="preserve"> aleatoria.</w:t>
       </w:r>
     </w:p>
     <w:p>
@@ -534,6 +1294,7 @@
           <w:szCs w:val="28"/>
         </w:rPr>
       </w:pPr>
+      <w:proofErr w:type="spellStart"/>
       <w:r>
         <w:rPr>
           <w:rFonts w:ascii="Arial" w:hAnsi="Arial"/>
@@ -541,6 +1302,39 @@
           <w:szCs w:val="28"/>
         </w:rPr>
         <w:t>Ent</w:t>
+      </w:r>
+      <w:proofErr w:type="spellEnd"/>
+      <w:r>
+        <w:rPr>
+          <w:rFonts w:ascii="Arial" w:hAnsi="Arial"/>
+          <w:sz w:val="28"/>
+          <w:szCs w:val="28"/>
+        </w:rPr>
+        <w:t xml:space="preserve">: </w:t>
+      </w:r>
+      <w:r>
+        <w:rPr>
+          <w:rFonts w:ascii="Arial" w:hAnsi="Arial"/>
+          <w:sz w:val="24"/>
+          <w:szCs w:val="24"/>
+        </w:rPr>
+        <w:t xml:space="preserve">Obstruye el paso de los enemigos </w:t>
+      </w:r>
+      <w:r>
+        <w:rPr>
+          <w:rFonts w:ascii="Arial" w:hAnsi="Arial"/>
+          <w:sz w:val="24"/>
+          <w:szCs w:val="24"/>
+        </w:rPr>
+        <w:t>hasta su muerte</w:t>
+      </w:r>
+      <w:r>
+        <w:rPr>
+          <w:rFonts w:ascii="Arial" w:hAnsi="Arial"/>
+          <w:sz w:val="24"/>
+          <w:szCs w:val="24"/>
+        </w:rPr>
+        <w:t>.</w:t>
       </w:r>
     </w:p>
     <w:p>
@@ -556,6 +1350,7 @@
           <w:szCs w:val="28"/>
         </w:rPr>
       </w:pPr>
+      <w:proofErr w:type="spellStart"/>
       <w:r>
         <w:rPr>
           <w:rFonts w:ascii="Arial" w:hAnsi="Arial"/>
@@ -564,6 +1359,39 @@
         </w:rPr>
         <w:t>Gollum</w:t>
       </w:r>
+      <w:proofErr w:type="spellEnd"/>
+      <w:r>
+        <w:rPr>
+          <w:rFonts w:ascii="Arial" w:hAnsi="Arial"/>
+          <w:sz w:val="28"/>
+          <w:szCs w:val="28"/>
+        </w:rPr>
+        <w:t xml:space="preserve">: </w:t>
+      </w:r>
+      <w:r>
+        <w:rPr>
+          <w:rFonts w:ascii="Arial" w:hAnsi="Arial"/>
+          <w:sz w:val="24"/>
+          <w:szCs w:val="24"/>
+        </w:rPr>
+        <w:t xml:space="preserve">Obstruye el paso de los enemigos </w:t>
+      </w:r>
+      <w:r>
+        <w:rPr>
+          <w:rFonts w:ascii="Arial" w:hAnsi="Arial"/>
+          <w:sz w:val="24"/>
+          <w:szCs w:val="24"/>
+        </w:rPr>
+        <w:t>hasta su muerte</w:t>
+      </w:r>
+      <w:r>
+        <w:rPr>
+          <w:rFonts w:ascii="Arial" w:hAnsi="Arial"/>
+          <w:sz w:val="24"/>
+          <w:szCs w:val="24"/>
+        </w:rPr>
+        <w:t>.</w:t>
+      </w:r>
     </w:p>
     <w:p>
       <w:pPr>
@@ -577,63 +1405,6 @@
     </w:p>
     <w:p>
       <w:pPr>
-        <w:pStyle w:val="Prrafodelista"/>
-        <w:rPr>
-          <w:rFonts w:ascii="Arial" w:hAnsi="Arial"/>
-          <w:sz w:val="28"/>
-          <w:szCs w:val="28"/>
-        </w:rPr>
-      </w:pPr>
-    </w:p>
-    <w:p>
-      <w:pPr>
-        <w:pStyle w:val="Prrafodelista"/>
-        <w:rPr>
-          <w:rFonts w:ascii="Arial" w:hAnsi="Arial"/>
-          <w:sz w:val="28"/>
-          <w:szCs w:val="28"/>
-        </w:rPr>
-      </w:pPr>
-    </w:p>
-    <w:p>
-      <w:pPr>
-        <w:pStyle w:val="Prrafodelista"/>
-        <w:rPr>
-          <w:rFonts w:ascii="Arial" w:hAnsi="Arial"/>
-          <w:sz w:val="28"/>
-          <w:szCs w:val="28"/>
-        </w:rPr>
-      </w:pPr>
-    </w:p>
-    <w:p>
-      <w:pPr>
-        <w:rPr>
-          <w:rFonts w:ascii="Arial" w:hAnsi="Arial"/>
-          <w:sz w:val="28"/>
-          <w:szCs w:val="28"/>
-        </w:rPr>
-      </w:pPr>
-    </w:p>
-    <w:p>
-      <w:pPr>
-        <w:rPr>
-          <w:rFonts w:ascii="Arial" w:hAnsi="Arial"/>
-          <w:sz w:val="28"/>
-          <w:szCs w:val="28"/>
-        </w:rPr>
-      </w:pPr>
-    </w:p>
-    <w:p>
-      <w:pPr>
-        <w:rPr>
-          <w:rFonts w:ascii="Arial" w:hAnsi="Arial"/>
-          <w:sz w:val="28"/>
-          <w:szCs w:val="28"/>
-        </w:rPr>
-      </w:pPr>
-    </w:p>
-    <w:p>
-      <w:pPr>
         <w:rPr>
           <w:rFonts w:ascii="Arial" w:hAnsi="Arial"/>
           <w:sz w:val="28"/>
@@ -647,7 +1418,6 @@
           <w:sz w:val="28"/>
           <w:szCs w:val="28"/>
         </w:rPr>
-        <w:lastRenderedPageBreak/>
         <w:t>Premios</w:t>
       </w:r>
       <w:r>
@@ -700,8 +1470,8 @@
         </w:numPr>
         <w:rPr>
           <w:rFonts w:ascii="Arial" w:hAnsi="Arial"/>
-          <w:sz w:val="28"/>
-          <w:szCs w:val="28"/>
+          <w:sz w:val="24"/>
+          <w:szCs w:val="24"/>
         </w:rPr>
       </w:pPr>
       <w:r>
@@ -719,6 +1489,22 @@
           <w:szCs w:val="28"/>
         </w:rPr>
         <w:t>rotección</w:t>
+      </w:r>
+      <w:r>
+        <w:rPr>
+          <w:rFonts w:ascii="Arial" w:hAnsi="Arial"/>
+          <w:sz w:val="28"/>
+          <w:szCs w:val="28"/>
+        </w:rPr>
+        <w:t xml:space="preserve">: </w:t>
+      </w:r>
+      <w:r>
+        <w:rPr>
+          <w:rFonts w:ascii="Arial" w:hAnsi="Arial"/>
+          <w:sz w:val="24"/>
+          <w:szCs w:val="24"/>
+        </w:rPr>
+        <w:t>colma de protección a un personaje permitiéndole matar a un contrincante de un golpe.</w:t>
       </w:r>
     </w:p>
     <w:p>
@@ -742,6 +1528,22 @@
         </w:rPr>
         <w:t>Anillo</w:t>
       </w:r>
+      <w:r>
+        <w:rPr>
+          <w:rFonts w:ascii="Arial" w:hAnsi="Arial"/>
+          <w:sz w:val="28"/>
+          <w:szCs w:val="28"/>
+        </w:rPr>
+        <w:t xml:space="preserve">: </w:t>
+      </w:r>
+      <w:r>
+        <w:rPr>
+          <w:rFonts w:ascii="Arial" w:hAnsi="Arial"/>
+          <w:sz w:val="24"/>
+          <w:szCs w:val="24"/>
+        </w:rPr>
+        <w:t>A veces colma de un campo de protección a un aliado.</w:t>
+      </w:r>
     </w:p>
     <w:p>
       <w:pPr>
@@ -783,8 +1585,8 @@
         </w:numPr>
         <w:rPr>
           <w:rFonts w:ascii="Arial" w:hAnsi="Arial"/>
-          <w:sz w:val="28"/>
-          <w:szCs w:val="28"/>
+          <w:sz w:val="24"/>
+          <w:szCs w:val="24"/>
         </w:rPr>
       </w:pPr>
       <w:r>
@@ -794,6 +1596,22 @@
           <w:szCs w:val="28"/>
         </w:rPr>
         <w:t>Bomba</w:t>
+      </w:r>
+      <w:r>
+        <w:rPr>
+          <w:rFonts w:ascii="Arial" w:hAnsi="Arial"/>
+          <w:sz w:val="28"/>
+          <w:szCs w:val="28"/>
+        </w:rPr>
+        <w:t xml:space="preserve">: </w:t>
+      </w:r>
+      <w:r>
+        <w:rPr>
+          <w:rFonts w:ascii="Arial" w:hAnsi="Arial"/>
+          <w:sz w:val="24"/>
+          <w:szCs w:val="24"/>
+        </w:rPr>
+        <w:t>inflige 40 puntos de daño a todos los enemigos.</w:t>
       </w:r>
     </w:p>
     <w:p>
@@ -805,8 +1623,8 @@
         </w:numPr>
         <w:rPr>
           <w:rFonts w:ascii="Arial" w:hAnsi="Arial"/>
-          <w:sz w:val="28"/>
-          <w:szCs w:val="28"/>
+          <w:sz w:val="24"/>
+          <w:szCs w:val="24"/>
         </w:rPr>
       </w:pPr>
       <w:r>
@@ -816,6 +1634,22 @@
           <w:szCs w:val="28"/>
         </w:rPr>
         <w:t>Reloj de arena</w:t>
+      </w:r>
+      <w:r>
+        <w:rPr>
+          <w:rFonts w:ascii="Arial" w:hAnsi="Arial"/>
+          <w:sz w:val="28"/>
+          <w:szCs w:val="28"/>
+        </w:rPr>
+        <w:t xml:space="preserve">: </w:t>
+      </w:r>
+      <w:r>
+        <w:rPr>
+          <w:rFonts w:ascii="Arial" w:hAnsi="Arial"/>
+          <w:sz w:val="24"/>
+          <w:szCs w:val="24"/>
+        </w:rPr>
+        <w:t>Ralentiza a todos los enemigos del mapa.</w:t>
       </w:r>
     </w:p>
     <w:p>
@@ -837,17 +1671,15 @@
           <w:sz w:val="28"/>
           <w:szCs w:val="28"/>
         </w:rPr>
-        <w:t xml:space="preserve">Colgante de </w:t>
-      </w:r>
-      <w:bookmarkStart w:id="0" w:name="_GoBack"/>
-      <w:bookmarkEnd w:id="0"/>
-      <w:r>
-        <w:rPr>
-          <w:rFonts w:ascii="Arial" w:hAnsi="Arial"/>
-          <w:sz w:val="28"/>
-          <w:szCs w:val="28"/>
-        </w:rPr>
-        <w:t>Arwen</w:t>
+        <w:t xml:space="preserve">Saco: </w:t>
+      </w:r>
+      <w:r>
+        <w:rPr>
+          <w:rFonts w:ascii="Arial" w:hAnsi="Arial"/>
+          <w:sz w:val="24"/>
+          <w:szCs w:val="24"/>
+        </w:rPr>
+        <w:t>Recompensa de 100 monedas</w:t>
       </w:r>
     </w:p>
     <w:p>
@@ -891,13 +1723,39 @@
           <w:szCs w:val="28"/>
         </w:rPr>
       </w:pPr>
-      <w:r>
-        <w:rPr>
-          <w:rFonts w:ascii="Arial" w:hAnsi="Arial"/>
-          <w:sz w:val="28"/>
-          <w:szCs w:val="28"/>
-        </w:rPr>
-        <w:t>Báculo de Gandalf</w:t>
+      <w:proofErr w:type="spellStart"/>
+      <w:r>
+        <w:rPr>
+          <w:rFonts w:ascii="Arial" w:hAnsi="Arial"/>
+          <w:sz w:val="28"/>
+          <w:szCs w:val="28"/>
+        </w:rPr>
+        <w:t>MagoPotenciado</w:t>
+      </w:r>
+      <w:proofErr w:type="spellEnd"/>
+      <w:r>
+        <w:rPr>
+          <w:rFonts w:ascii="Arial" w:hAnsi="Arial"/>
+          <w:sz w:val="28"/>
+          <w:szCs w:val="28"/>
+        </w:rPr>
+        <w:t xml:space="preserve">: </w:t>
+      </w:r>
+      <w:r>
+        <w:rPr>
+          <w:rFonts w:ascii="Arial" w:hAnsi="Arial"/>
+          <w:sz w:val="24"/>
+          <w:szCs w:val="24"/>
+        </w:rPr>
+        <w:t>Permite colocar un mago colmado de un campo de protección.</w:t>
+      </w:r>
+      <w:r>
+        <w:rPr>
+          <w:rFonts w:ascii="Arial" w:hAnsi="Arial"/>
+          <w:sz w:val="28"/>
+          <w:szCs w:val="28"/>
+        </w:rPr>
+        <w:t xml:space="preserve"> </w:t>
       </w:r>
     </w:p>
     <w:p>
@@ -913,21 +1771,47 @@
           <w:szCs w:val="28"/>
         </w:rPr>
       </w:pPr>
-      <w:r>
-        <w:rPr>
-          <w:rFonts w:ascii="Arial" w:hAnsi="Arial"/>
-          <w:sz w:val="28"/>
-          <w:szCs w:val="28"/>
-        </w:rPr>
-        <w:t>Hacha de Gim</w:t>
-      </w:r>
-      <w:r>
-        <w:rPr>
-          <w:rFonts w:ascii="Arial" w:hAnsi="Arial"/>
-          <w:sz w:val="28"/>
-          <w:szCs w:val="28"/>
-        </w:rPr>
-        <w:t>li</w:t>
+      <w:proofErr w:type="spellStart"/>
+      <w:r>
+        <w:rPr>
+          <w:rFonts w:ascii="Arial" w:hAnsi="Arial"/>
+          <w:sz w:val="28"/>
+          <w:szCs w:val="28"/>
+        </w:rPr>
+        <w:t>EnanoPotenciado</w:t>
+      </w:r>
+      <w:proofErr w:type="spellEnd"/>
+      <w:r>
+        <w:rPr>
+          <w:rFonts w:ascii="Arial" w:hAnsi="Arial"/>
+          <w:sz w:val="28"/>
+          <w:szCs w:val="28"/>
+        </w:rPr>
+        <w:t xml:space="preserve">: </w:t>
+      </w:r>
+      <w:r>
+        <w:rPr>
+          <w:rFonts w:ascii="Arial" w:hAnsi="Arial"/>
+          <w:sz w:val="24"/>
+          <w:szCs w:val="24"/>
+        </w:rPr>
+        <w:t xml:space="preserve">Permite colocar un </w:t>
+      </w:r>
+      <w:r>
+        <w:rPr>
+          <w:rFonts w:ascii="Arial" w:hAnsi="Arial"/>
+          <w:sz w:val="24"/>
+          <w:szCs w:val="24"/>
+        </w:rPr>
+        <w:t>enano</w:t>
+      </w:r>
+      <w:r>
+        <w:rPr>
+          <w:rFonts w:ascii="Arial" w:hAnsi="Arial"/>
+          <w:sz w:val="24"/>
+          <w:szCs w:val="24"/>
+        </w:rPr>
+        <w:t xml:space="preserve"> colmado de un campo de protección.</w:t>
       </w:r>
     </w:p>
     <w:p>
@@ -949,7 +1833,57 @@
           <w:sz w:val="28"/>
           <w:szCs w:val="28"/>
         </w:rPr>
-        <w:t>Arco de Legolas</w:t>
+        <w:t xml:space="preserve">Arco de </w:t>
+      </w:r>
+      <w:proofErr w:type="spellStart"/>
+      <w:r>
+        <w:rPr>
+          <w:rFonts w:ascii="Arial" w:hAnsi="Arial"/>
+          <w:sz w:val="28"/>
+          <w:szCs w:val="28"/>
+        </w:rPr>
+        <w:t>Legolas</w:t>
+      </w:r>
+      <w:proofErr w:type="spellEnd"/>
+      <w:r>
+        <w:rPr>
+          <w:rFonts w:ascii="Arial" w:hAnsi="Arial"/>
+          <w:sz w:val="28"/>
+          <w:szCs w:val="28"/>
+        </w:rPr>
+        <w:t xml:space="preserve">: </w:t>
+      </w:r>
+      <w:r>
+        <w:rPr>
+          <w:rFonts w:ascii="Arial" w:hAnsi="Arial"/>
+          <w:sz w:val="24"/>
+          <w:szCs w:val="24"/>
+        </w:rPr>
+        <w:t xml:space="preserve">Aumenta en un 50% el </w:t>
+      </w:r>
+      <w:r>
+        <w:rPr>
+          <w:rFonts w:ascii="Arial" w:hAnsi="Arial"/>
+          <w:sz w:val="24"/>
+          <w:szCs w:val="24"/>
+        </w:rPr>
+        <w:t>alcance</w:t>
+      </w:r>
+      <w:r>
+        <w:rPr>
+          <w:rFonts w:ascii="Arial" w:hAnsi="Arial"/>
+          <w:sz w:val="24"/>
+          <w:szCs w:val="24"/>
+        </w:rPr>
+        <w:t xml:space="preserve"> de todos los aliados.</w:t>
+      </w:r>
+      <w:r>
+        <w:rPr>
+          <w:rFonts w:ascii="Arial" w:hAnsi="Arial"/>
+          <w:sz w:val="24"/>
+          <w:szCs w:val="24"/>
+        </w:rPr>
+        <w:t xml:space="preserve"> Costo: 25 monedas.</w:t>
       </w:r>
     </w:p>
     <w:p>
@@ -971,8 +1905,52 @@
           <w:sz w:val="28"/>
           <w:szCs w:val="28"/>
         </w:rPr>
-        <w:t>Corona del rey Aragorn</w:t>
-      </w:r>
+        <w:t xml:space="preserve">Corona del rey </w:t>
+      </w:r>
+      <w:proofErr w:type="spellStart"/>
+      <w:r>
+        <w:rPr>
+          <w:rFonts w:ascii="Arial" w:hAnsi="Arial"/>
+          <w:sz w:val="28"/>
+          <w:szCs w:val="28"/>
+        </w:rPr>
+        <w:t>Aragorn</w:t>
+      </w:r>
+      <w:proofErr w:type="spellEnd"/>
+      <w:r>
+        <w:rPr>
+          <w:rFonts w:ascii="Arial" w:hAnsi="Arial"/>
+          <w:sz w:val="28"/>
+          <w:szCs w:val="28"/>
+        </w:rPr>
+        <w:t xml:space="preserve">: </w:t>
+      </w:r>
+      <w:r>
+        <w:rPr>
+          <w:rFonts w:ascii="Arial" w:hAnsi="Arial"/>
+          <w:sz w:val="24"/>
+          <w:szCs w:val="24"/>
+        </w:rPr>
+        <w:t>Aumenta en un 30% el daño de todos los aliados.</w:t>
+      </w:r>
+      <w:r>
+        <w:rPr>
+          <w:rFonts w:ascii="Arial" w:hAnsi="Arial"/>
+          <w:sz w:val="24"/>
+          <w:szCs w:val="24"/>
+        </w:rPr>
+        <w:t xml:space="preserve"> </w:t>
+      </w:r>
+      <w:r>
+        <w:rPr>
+          <w:rFonts w:ascii="Arial" w:hAnsi="Arial"/>
+          <w:sz w:val="24"/>
+          <w:szCs w:val="24"/>
+        </w:rPr>
+        <w:t>Costo: 25 monedas.</w:t>
+      </w:r>
+      <w:bookmarkStart w:id="0" w:name="_GoBack"/>
+      <w:bookmarkEnd w:id="0"/>
     </w:p>
     <w:p>
       <w:pPr>

</xml_diff>